<commit_message>
Auto commit: Sat Oct 12 21:18:56 2024
</commit_message>
<xml_diff>
--- a/KOTLIN ROADMAP.docx
+++ b/KOTLIN ROADMAP.docx
@@ -67,15 +67,7 @@
     </w:p>
     <w:p>
       <w:r>
-        <w:t xml:space="preserve">     - Learn more advanced use cases for data classes, including the `</w:t>
-      </w:r>
-      <w:proofErr w:type="gramStart"/>
-      <w:r>
-        <w:t>copy(</w:t>
-      </w:r>
-      <w:proofErr w:type="gramEnd"/>
-      <w:r>
-        <w:t xml:space="preserve">)` method and </w:t>
+        <w:t xml:space="preserve">     - Learn more advanced use cases for data classes, including the `copy()` method and </w:t>
       </w:r>
       <w:proofErr w:type="spellStart"/>
       <w:r>
@@ -190,15 +182,7 @@
     </w:p>
     <w:p>
       <w:r>
-        <w:t xml:space="preserve">   - **Kotlin DSLs (Domain-Specific </w:t>
-      </w:r>
-      <w:proofErr w:type="gramStart"/>
-      <w:r>
-        <w:t>Languages)*</w:t>
-      </w:r>
-      <w:proofErr w:type="gramEnd"/>
-      <w:r>
-        <w:t>*:</w:t>
+        <w:t xml:space="preserve">   - **Kotlin DSLs (Domain-Specific Languages)**:</w:t>
       </w:r>
     </w:p>
     <w:p>
@@ -550,15 +534,7 @@
     <w:p/>
     <w:p>
       <w:r>
-        <w:t xml:space="preserve">### 10. **Contributing to </w:t>
-      </w:r>
-      <w:proofErr w:type="gramStart"/>
-      <w:r>
-        <w:t>Open Source</w:t>
-      </w:r>
-      <w:proofErr w:type="gramEnd"/>
-      <w:r>
-        <w:t xml:space="preserve"> Projects**</w:t>
+        <w:t>### 10. **Contributing to Open Source Projects**</w:t>
       </w:r>
     </w:p>
     <w:p>
@@ -666,15 +642,7 @@
     </w:p>
     <w:p>
       <w:r>
-        <w:t>- **Documentation**: Official Kotlin documentation ([</w:t>
-      </w:r>
-      <w:proofErr w:type="gramStart"/>
-      <w:r>
-        <w:t>kotlinlang.org](</w:t>
-      </w:r>
-      <w:proofErr w:type="gramEnd"/>
-      <w:r>
-        <w:t>https://kotlinlang.org/)).</w:t>
+        <w:t>- **Documentation**: Official Kotlin documentation ([kotlinlang.org](https://kotlinlang.org/)).</w:t>
       </w:r>
     </w:p>
     <w:p>

</xml_diff>